<commit_message>
case study modify & even_list,list_common added
</commit_message>
<xml_diff>
--- a/case study.docx
+++ b/case study.docx
@@ -523,185 +523,139 @@
     </w:tbl>
     <w:p/>
     <w:p>
-      <w:pPr>
-        <w:rPr>
-          <w:b/>
-          <w:bCs/>
-          <w:sz w:val="24"/>
-          <w:szCs w:val="24"/>
-        </w:rPr>
-      </w:pPr>
-      <w:r>
-        <w:rPr>
-          <w:b/>
-          <w:bCs/>
-          <w:sz w:val="24"/>
-          <w:szCs w:val="24"/>
-        </w:rPr>
-        <w:t>Class: Employee                                                                                           Class:</w:t>
-      </w:r>
-      <w:r>
-        <w:rPr>
-          <w:b/>
-          <w:bCs/>
-          <w:sz w:val="24"/>
-          <w:szCs w:val="24"/>
-        </w:rPr>
+      <w:r>
+        <w:t>Class: Employee</w:t>
+      </w:r>
+    </w:p>
+    <w:p>
+      <w:r>
+        <w:t>Attributes: Emp ID, Emp Name, Join Date, Manager Id</w:t>
+      </w:r>
+      <w:r>
+        <w:t xml:space="preserve">, Department, </w:t>
+      </w:r>
+      <w:proofErr w:type="gramStart"/>
+      <w:r>
+        <w:t>grade ,salary</w:t>
+      </w:r>
+      <w:proofErr w:type="gramEnd"/>
+    </w:p>
+    <w:p>
+      <w:r>
+        <w:t xml:space="preserve">Functions: 1) Create timesheet (weekly hours not </w:t>
+      </w:r>
+      <w:proofErr w:type="spellStart"/>
+      <w:r>
+        <w:t>graeter</w:t>
+      </w:r>
+      <w:proofErr w:type="spellEnd"/>
+      <w:r>
+        <w:t xml:space="preserve"> than 40, daily </w:t>
+      </w:r>
+      <w:proofErr w:type="spellStart"/>
+      <w:r>
+        <w:t>daily</w:t>
+      </w:r>
+      <w:proofErr w:type="spellEnd"/>
+      <w:r>
+        <w:t xml:space="preserve"> not grater than 8, hrs not -</w:t>
+      </w:r>
+      <w:proofErr w:type="spellStart"/>
+      <w:r>
+        <w:t>ive</w:t>
+      </w:r>
+      <w:proofErr w:type="spellEnd"/>
+      <w:r>
+        <w:t>)</w:t>
+      </w:r>
+    </w:p>
+    <w:p>
+      <w:r>
+        <w:t>2)View Timesheet (view timesheet of selected week, should be able to edit)</w:t>
+      </w:r>
+    </w:p>
+    <w:p>
+      <w:r>
+        <w:t>3)Submit Timesheet</w:t>
+      </w:r>
+    </w:p>
+    <w:p/>
+    <w:p>
+      <w:r>
+        <w:t>Class: Manager</w:t>
+      </w:r>
+    </w:p>
+    <w:p>
+      <w:r>
+        <w:t>Attributes: manager id, name, emp id, department,</w:t>
+      </w:r>
+    </w:p>
+    <w:p>
+      <w:r>
+        <w:t>Functions:</w:t>
+      </w:r>
+    </w:p>
+    <w:p>
+      <w:r>
+        <w:t>1)</w:t>
+      </w:r>
+      <w:r>
+        <w:t xml:space="preserve">View Timesheet </w:t>
+      </w:r>
+      <w:proofErr w:type="gramStart"/>
+      <w:r>
+        <w:t>( Should</w:t>
+      </w:r>
+      <w:proofErr w:type="gramEnd"/>
+      <w:r>
+        <w:t xml:space="preserve"> be able to select timesheet filter with week or by employee)</w:t>
+      </w:r>
+      <w:r>
         <w:t xml:space="preserve"> </w:t>
       </w:r>
-      <w:r>
-        <w:rPr>
-          <w:b/>
-          <w:bCs/>
-          <w:sz w:val="24"/>
-          <w:szCs w:val="24"/>
-        </w:rPr>
-        <w:t>Timesheet</w:t>
-      </w:r>
-    </w:p>
-    <w:p>
-      <w:pPr>
-        <w:rPr>
-          <w:b/>
-          <w:bCs/>
-          <w:sz w:val="24"/>
-          <w:szCs w:val="24"/>
-        </w:rPr>
-      </w:pPr>
-      <w:r>
-        <w:rPr>
-          <w:b/>
-          <w:bCs/>
-          <w:sz w:val="24"/>
-          <w:szCs w:val="24"/>
-        </w:rPr>
-        <w:t xml:space="preserve">Attributes:                                                                                                    </w:t>
-      </w:r>
-      <w:r>
-        <w:rPr>
-          <w:b/>
-          <w:bCs/>
-          <w:sz w:val="24"/>
-          <w:szCs w:val="24"/>
-        </w:rPr>
-        <w:t xml:space="preserve"> </w:t>
-      </w:r>
-      <w:r>
-        <w:rPr>
-          <w:b/>
-          <w:bCs/>
-          <w:sz w:val="24"/>
-          <w:szCs w:val="24"/>
-        </w:rPr>
+    </w:p>
+    <w:p>
+      <w:r>
+        <w:t xml:space="preserve">2)Approve /Reject </w:t>
+      </w:r>
+      <w:proofErr w:type="gramStart"/>
+      <w:r>
+        <w:t>timesheet(</w:t>
+      </w:r>
+      <w:proofErr w:type="gramEnd"/>
+      <w:r>
+        <w:t>Option to approve/reject  multiple timesheet with single comment)</w:t>
+      </w:r>
+    </w:p>
+    <w:p>
+      <w:r>
+        <w:t xml:space="preserve">3)select timesheet </w:t>
+      </w:r>
+      <w:proofErr w:type="gramStart"/>
+      <w:r>
+        <w:t>( employee</w:t>
+      </w:r>
+      <w:proofErr w:type="gramEnd"/>
+      <w:r>
+        <w:t xml:space="preserve"> names in dropdown and date range selectable)</w:t>
+      </w:r>
+    </w:p>
+    <w:p/>
+    <w:p>
+      <w:proofErr w:type="spellStart"/>
+      <w:proofErr w:type="gramStart"/>
+      <w:r>
+        <w:t>Class:Timesheet</w:t>
+      </w:r>
+      <w:proofErr w:type="spellEnd"/>
+      <w:proofErr w:type="gramEnd"/>
+    </w:p>
+    <w:p>
+      <w:r>
         <w:t>Attributes:</w:t>
       </w:r>
     </w:p>
-    <w:p>
-      <w:r>
-        <w:t>Emp Id                                                                                                                       Tim</w:t>
-      </w:r>
-      <w:r>
-        <w:t>e</w:t>
-      </w:r>
-      <w:r>
-        <w:t>sheet Id</w:t>
-      </w:r>
-    </w:p>
-    <w:p>
-      <w:r>
-        <w:t>Emp Name                                                                                                                Emp Id</w:t>
-      </w:r>
-    </w:p>
-    <w:p>
-      <w:r>
-        <w:t>Join Date                                                                                                                   Manager Id</w:t>
-      </w:r>
-    </w:p>
-    <w:p>
-      <w:r>
-        <w:t>Manager Id                                                                                                               Activity</w:t>
-      </w:r>
-    </w:p>
-    <w:p>
-      <w:r>
-        <w:rPr>
-          <w:b/>
-          <w:bCs/>
-          <w:sz w:val="24"/>
-          <w:szCs w:val="24"/>
-        </w:rPr>
-        <w:t>Functions:</w:t>
-      </w:r>
-      <w:r>
-        <w:t xml:space="preserve">                                                                                                               Date</w:t>
-      </w:r>
-    </w:p>
-    <w:p>
-      <w:r>
-        <w:t>Create Timesheet                                                                                                    Description</w:t>
-      </w:r>
-    </w:p>
-    <w:p>
-      <w:r>
-        <w:t xml:space="preserve">View Timesheet                                                                                                      </w:t>
-      </w:r>
-      <w:r>
-        <w:t xml:space="preserve"> </w:t>
-      </w:r>
-      <w:r>
-        <w:t>Hours</w:t>
-      </w:r>
-    </w:p>
-    <w:p>
-      <w:r>
-        <w:t>Submit Timesheet                                                                                                   Status</w:t>
-      </w:r>
-    </w:p>
-    <w:p>
-      <w:r>
-        <w:t xml:space="preserve">                                                                                                                                   Manager Comments</w:t>
-      </w:r>
-    </w:p>
-    <w:p>
-      <w:pPr>
-        <w:rPr>
-          <w:b/>
-          <w:bCs/>
-        </w:rPr>
-      </w:pPr>
-      <w:r>
-        <w:t xml:space="preserve">                                                                                                                                   </w:t>
-      </w:r>
-      <w:r>
-        <w:rPr>
-          <w:b/>
-          <w:bCs/>
-        </w:rPr>
-        <w:t>Functions:</w:t>
-      </w:r>
-    </w:p>
-    <w:p>
-      <w:r>
-        <w:rPr>
-          <w:b/>
-          <w:bCs/>
-        </w:rPr>
-        <w:t xml:space="preserve">                                                                                                                                   </w:t>
-      </w:r>
-      <w:r>
-        <w:t>View Timesheet</w:t>
-      </w:r>
-    </w:p>
-    <w:p>
-      <w:r>
-        <w:t xml:space="preserve">                                                                                                                                   Search Timesheet</w:t>
-      </w:r>
-    </w:p>
-    <w:p>
-      <w:r>
-        <w:t xml:space="preserve">                                                                                                                                   Approve/Reject Timesheet</w:t>
-      </w:r>
-    </w:p>
+    <w:p/>
     <w:sectPr>
       <w:pgSz w:w="11906" w:h="16838"/>
       <w:pgMar w:top="1440" w:right="1440" w:bottom="1440" w:left="1440" w:header="708" w:footer="708" w:gutter="0"/>

</xml_diff>